<commit_message>
new: get users data form db
</commit_message>
<xml_diff>
--- a/Mike_Sivak_KP_zadanie_POIT_2021.docx
+++ b/Mike_Sivak_KP_zadanie_POIT_2021.docx
@@ -490,6 +490,8 @@
         </w:rPr>
         <w:t>2. Исходные данные к проекту:</w:t>
       </w:r>
+      <w:bookmarkStart w:id="0" w:name="_GoBack"/>
+      <w:bookmarkEnd w:id="0"/>
     </w:p>
     <w:p>
       <w:pPr>
@@ -527,11 +529,20 @@
           <w:ilvl w:val="0"/>
           <w:numId w:val="16"/>
         </w:numPr>
-      </w:pPr>
-      <w:r>
+        <w:rPr>
+          <w:highlight w:val="yellow"/>
+        </w:rPr>
+      </w:pPr>
+      <w:r>
+        <w:rPr>
+          <w:highlight w:val="yellow"/>
+        </w:rPr>
         <w:t xml:space="preserve">обеспечивать </w:t>
       </w:r>
       <w:r>
+        <w:rPr>
+          <w:highlight w:val="yellow"/>
+        </w:rPr>
         <w:t>поиск водителей для поездки;</w:t>
       </w:r>
     </w:p>
@@ -541,18 +552,27 @@
           <w:ilvl w:val="0"/>
           <w:numId w:val="16"/>
         </w:numPr>
-      </w:pPr>
-      <w:r>
+        <w:rPr>
+          <w:highlight w:val="green"/>
+        </w:rPr>
+      </w:pPr>
+      <w:r>
+        <w:rPr>
+          <w:highlight w:val="green"/>
+        </w:rPr>
         <w:t>обеспечи</w:t>
       </w:r>
       <w:r>
+        <w:rPr>
+          <w:highlight w:val="green"/>
+        </w:rPr>
         <w:t>ва</w:t>
       </w:r>
       <w:r>
-        <w:t>ть создание объявлений в качестве водителя</w:t>
-      </w:r>
-      <w:r>
-        <w:t>;</w:t>
+        <w:rPr>
+          <w:highlight w:val="green"/>
+        </w:rPr>
+        <w:t>ть создание объявлений в качестве водителя;</w:t>
       </w:r>
     </w:p>
     <w:p>
@@ -561,21 +581,33 @@
           <w:ilvl w:val="0"/>
           <w:numId w:val="16"/>
         </w:numPr>
-      </w:pPr>
-      <w:r>
+        <w:rPr>
+          <w:highlight w:val="green"/>
+        </w:rPr>
+      </w:pPr>
+      <w:r>
+        <w:rPr>
+          <w:highlight w:val="green"/>
+        </w:rPr>
         <w:t>обеспечи</w:t>
       </w:r>
       <w:r>
+        <w:rPr>
+          <w:highlight w:val="green"/>
+        </w:rPr>
         <w:t>ва</w:t>
       </w:r>
       <w:r>
+        <w:rPr>
+          <w:highlight w:val="green"/>
+        </w:rPr>
         <w:t>ть создание объявлений</w:t>
       </w:r>
       <w:r>
-        <w:t xml:space="preserve"> в качестве попутчика</w:t>
-      </w:r>
-      <w:r>
-        <w:t>;</w:t>
+        <w:rPr>
+          <w:highlight w:val="green"/>
+        </w:rPr>
+        <w:t xml:space="preserve"> в качестве попутчика;</w:t>
       </w:r>
     </w:p>
     <w:p>
@@ -584,12 +616,15 @@
           <w:ilvl w:val="0"/>
           <w:numId w:val="16"/>
         </w:numPr>
-      </w:pPr>
-      <w:r>
-        <w:t>обеспечивать бронирование мест на поездку</w:t>
-      </w:r>
-      <w:r>
-        <w:t>;</w:t>
+        <w:rPr>
+          <w:highlight w:val="yellow"/>
+        </w:rPr>
+      </w:pPr>
+      <w:r>
+        <w:rPr>
+          <w:highlight w:val="yellow"/>
+        </w:rPr>
+        <w:t>обеспечивать бронирование мест на поездку;</w:t>
       </w:r>
     </w:p>
     <w:p>
@@ -598,16 +633,21 @@
           <w:ilvl w:val="0"/>
           <w:numId w:val="16"/>
         </w:numPr>
+        <w:rPr>
+          <w:highlight w:val="green"/>
+        </w:rPr>
       </w:pPr>
       <w:r>
         <w:rPr>
           <w:szCs w:val="28"/>
+          <w:highlight w:val="green"/>
         </w:rPr>
         <w:t>обеспечивать авторизацию</w:t>
       </w:r>
       <w:r>
         <w:rPr>
           <w:szCs w:val="28"/>
+          <w:highlight w:val="green"/>
         </w:rPr>
         <w:t xml:space="preserve"> пользователей;</w:t>
       </w:r>
@@ -618,16 +658,21 @@
           <w:ilvl w:val="0"/>
           <w:numId w:val="16"/>
         </w:numPr>
+        <w:rPr>
+          <w:highlight w:val="green"/>
+        </w:rPr>
       </w:pPr>
       <w:r>
         <w:rPr>
           <w:szCs w:val="28"/>
+          <w:highlight w:val="green"/>
         </w:rPr>
         <w:t>обеспечивать регистрацию</w:t>
       </w:r>
       <w:r>
         <w:rPr>
           <w:szCs w:val="28"/>
+          <w:highlight w:val="green"/>
         </w:rPr>
         <w:t xml:space="preserve"> пользователей;</w:t>
       </w:r>
@@ -638,16 +683,21 @@
           <w:ilvl w:val="0"/>
           <w:numId w:val="16"/>
         </w:numPr>
+        <w:rPr>
+          <w:highlight w:val="green"/>
+        </w:rPr>
       </w:pPr>
       <w:r>
         <w:rPr>
           <w:szCs w:val="28"/>
+          <w:highlight w:val="green"/>
         </w:rPr>
         <w:t xml:space="preserve">обеспечивать </w:t>
       </w:r>
       <w:r>
         <w:rPr>
           <w:szCs w:val="28"/>
+          <w:highlight w:val="green"/>
         </w:rPr>
         <w:t>просмотр списка объявлений;</w:t>
       </w:r>
@@ -658,21 +708,17 @@
           <w:ilvl w:val="0"/>
           <w:numId w:val="16"/>
         </w:numPr>
+        <w:rPr>
+          <w:highlight w:val="yellow"/>
+        </w:rPr>
       </w:pPr>
       <w:r>
         <w:rPr>
           <w:szCs w:val="28"/>
-        </w:rPr>
-        <w:t>позволять попутчикам оставлять комментарии о водителях</w:t>
-      </w:r>
-      <w:r>
-        <w:rPr>
-          <w:szCs w:val="28"/>
-        </w:rPr>
-        <w:t>;</w:t>
-      </w:r>
-      <w:bookmarkStart w:id="0" w:name="_GoBack"/>
-      <w:bookmarkEnd w:id="0"/>
+          <w:highlight w:val="yellow"/>
+        </w:rPr>
+        <w:t>позволять попутчикам оставлять комментарии о водителях;</w:t>
+      </w:r>
     </w:p>
     <w:p>
       <w:pPr>
@@ -680,40 +726,49 @@
           <w:ilvl w:val="0"/>
           <w:numId w:val="16"/>
         </w:numPr>
+        <w:rPr>
+          <w:highlight w:val="green"/>
+        </w:rPr>
       </w:pPr>
       <w:r>
         <w:rPr>
           <w:szCs w:val="28"/>
+          <w:highlight w:val="green"/>
         </w:rPr>
         <w:t xml:space="preserve">позволять </w:t>
       </w:r>
       <w:r>
         <w:rPr>
           <w:szCs w:val="28"/>
+          <w:highlight w:val="green"/>
         </w:rPr>
         <w:t>администратор</w:t>
       </w:r>
       <w:r>
         <w:rPr>
           <w:szCs w:val="28"/>
+          <w:highlight w:val="green"/>
         </w:rPr>
         <w:t xml:space="preserve">у </w:t>
       </w:r>
       <w:r>
         <w:rPr>
           <w:szCs w:val="28"/>
+          <w:highlight w:val="green"/>
         </w:rPr>
         <w:t>блокировать</w:t>
       </w:r>
       <w:r>
         <w:rPr>
           <w:szCs w:val="28"/>
+          <w:highlight w:val="green"/>
         </w:rPr>
         <w:t xml:space="preserve"> и разблокировать</w:t>
       </w:r>
       <w:r>
         <w:rPr>
           <w:szCs w:val="28"/>
+          <w:highlight w:val="green"/>
         </w:rPr>
         <w:t xml:space="preserve"> пользователей;</w:t>
       </w:r>
@@ -724,34 +779,42 @@
           <w:ilvl w:val="0"/>
           <w:numId w:val="16"/>
         </w:numPr>
+        <w:rPr>
+          <w:highlight w:val="green"/>
+        </w:rPr>
       </w:pPr>
       <w:r>
         <w:rPr>
           <w:szCs w:val="28"/>
+          <w:highlight w:val="green"/>
         </w:rPr>
         <w:t xml:space="preserve">позволять </w:t>
       </w:r>
       <w:r>
         <w:rPr>
           <w:szCs w:val="28"/>
+          <w:highlight w:val="green"/>
         </w:rPr>
         <w:t>ад</w:t>
       </w:r>
       <w:r>
         <w:rPr>
           <w:szCs w:val="28"/>
+          <w:highlight w:val="green"/>
         </w:rPr>
         <w:t xml:space="preserve">министратору </w:t>
       </w:r>
       <w:r>
         <w:rPr>
           <w:szCs w:val="28"/>
+          <w:highlight w:val="green"/>
         </w:rPr>
         <w:t>просматр</w:t>
       </w:r>
       <w:r>
         <w:rPr>
           <w:szCs w:val="28"/>
+          <w:highlight w:val="green"/>
         </w:rPr>
         <w:t>ивать список всех пользователей.</w:t>
       </w:r>
@@ -5061,7 +5124,7 @@
 </file>
 
 <file path=customXml/itemProps1.xml><?xml version="1.0" encoding="utf-8"?>
-<ds:datastoreItem xmlns:ds="http://schemas.openxmlformats.org/officeDocument/2006/customXml" ds:itemID="{7354DA5F-2029-4733-BC9F-FAB7B537E70F}">
+<ds:datastoreItem xmlns:ds="http://schemas.openxmlformats.org/officeDocument/2006/customXml" ds:itemID="{281349D3-8D0D-4872-88A6-6D88D35141AD}">
   <ds:schemaRefs>
     <ds:schemaRef ds:uri="http://schemas.openxmlformats.org/officeDocument/2006/bibliography"/>
   </ds:schemaRefs>

</xml_diff>

<commit_message>
new: get user ads function created
</commit_message>
<xml_diff>
--- a/Mike_Sivak_KP_zadanie_POIT_2021.docx
+++ b/Mike_Sivak_KP_zadanie_POIT_2021.docx
@@ -490,8 +490,6 @@
         </w:rPr>
         <w:t>2. Исходные данные к проекту:</w:t>
       </w:r>
-      <w:bookmarkStart w:id="0" w:name="_GoBack"/>
-      <w:bookmarkEnd w:id="0"/>
     </w:p>
     <w:p>
       <w:pPr>
@@ -553,26 +551,34 @@
           <w:numId w:val="16"/>
         </w:numPr>
         <w:rPr>
-          <w:highlight w:val="green"/>
-        </w:rPr>
-      </w:pPr>
-      <w:r>
-        <w:rPr>
-          <w:highlight w:val="green"/>
+          <w:highlight w:val="cyan"/>
+        </w:rPr>
+      </w:pPr>
+      <w:r>
+        <w:rPr>
+          <w:highlight w:val="cyan"/>
         </w:rPr>
         <w:t>обеспечи</w:t>
       </w:r>
       <w:r>
         <w:rPr>
-          <w:highlight w:val="green"/>
+          <w:highlight w:val="cyan"/>
         </w:rPr>
         <w:t>ва</w:t>
       </w:r>
       <w:r>
         <w:rPr>
-          <w:highlight w:val="green"/>
-        </w:rPr>
-        <w:t>ть создание объявлений в качестве водителя;</w:t>
+          <w:highlight w:val="cyan"/>
+        </w:rPr>
+        <w:t>ть создание объявлений в качестве вод</w:t>
+      </w:r>
+      <w:bookmarkStart w:id="0" w:name="_GoBack"/>
+      <w:bookmarkEnd w:id="0"/>
+      <w:r>
+        <w:rPr>
+          <w:highlight w:val="cyan"/>
+        </w:rPr>
+        <w:t>ителя;</w:t>
       </w:r>
     </w:p>
     <w:p>
@@ -582,30 +588,30 @@
           <w:numId w:val="16"/>
         </w:numPr>
         <w:rPr>
-          <w:highlight w:val="green"/>
-        </w:rPr>
-      </w:pPr>
-      <w:r>
-        <w:rPr>
-          <w:highlight w:val="green"/>
+          <w:highlight w:val="cyan"/>
+        </w:rPr>
+      </w:pPr>
+      <w:r>
+        <w:rPr>
+          <w:highlight w:val="cyan"/>
         </w:rPr>
         <w:t>обеспечи</w:t>
       </w:r>
       <w:r>
         <w:rPr>
-          <w:highlight w:val="green"/>
+          <w:highlight w:val="cyan"/>
         </w:rPr>
         <w:t>ва</w:t>
       </w:r>
       <w:r>
         <w:rPr>
-          <w:highlight w:val="green"/>
+          <w:highlight w:val="cyan"/>
         </w:rPr>
         <w:t>ть создание объявлений</w:t>
       </w:r>
       <w:r>
         <w:rPr>
-          <w:highlight w:val="green"/>
+          <w:highlight w:val="cyan"/>
         </w:rPr>
         <w:t xml:space="preserve"> в качестве попутчика;</w:t>
       </w:r>
@@ -634,20 +640,20 @@
           <w:numId w:val="16"/>
         </w:numPr>
         <w:rPr>
-          <w:highlight w:val="green"/>
+          <w:highlight w:val="cyan"/>
         </w:rPr>
       </w:pPr>
       <w:r>
         <w:rPr>
           <w:szCs w:val="28"/>
-          <w:highlight w:val="green"/>
+          <w:highlight w:val="cyan"/>
         </w:rPr>
         <w:t>обеспечивать авторизацию</w:t>
       </w:r>
       <w:r>
         <w:rPr>
           <w:szCs w:val="28"/>
-          <w:highlight w:val="green"/>
+          <w:highlight w:val="cyan"/>
         </w:rPr>
         <w:t xml:space="preserve"> пользователей;</w:t>
       </w:r>
@@ -659,20 +665,20 @@
           <w:numId w:val="16"/>
         </w:numPr>
         <w:rPr>
-          <w:highlight w:val="green"/>
+          <w:highlight w:val="cyan"/>
         </w:rPr>
       </w:pPr>
       <w:r>
         <w:rPr>
           <w:szCs w:val="28"/>
-          <w:highlight w:val="green"/>
+          <w:highlight w:val="cyan"/>
         </w:rPr>
         <w:t>обеспечивать регистрацию</w:t>
       </w:r>
       <w:r>
         <w:rPr>
           <w:szCs w:val="28"/>
-          <w:highlight w:val="green"/>
+          <w:highlight w:val="cyan"/>
         </w:rPr>
         <w:t xml:space="preserve"> пользователей;</w:t>
       </w:r>
@@ -684,20 +690,20 @@
           <w:numId w:val="16"/>
         </w:numPr>
         <w:rPr>
-          <w:highlight w:val="green"/>
+          <w:highlight w:val="cyan"/>
         </w:rPr>
       </w:pPr>
       <w:r>
         <w:rPr>
           <w:szCs w:val="28"/>
-          <w:highlight w:val="green"/>
+          <w:highlight w:val="cyan"/>
         </w:rPr>
         <w:t xml:space="preserve">обеспечивать </w:t>
       </w:r>
       <w:r>
         <w:rPr>
           <w:szCs w:val="28"/>
-          <w:highlight w:val="green"/>
+          <w:highlight w:val="cyan"/>
         </w:rPr>
         <w:t>просмотр списка объявлений;</w:t>
       </w:r>
@@ -5124,7 +5130,7 @@
 </file>
 
 <file path=customXml/itemProps1.xml><?xml version="1.0" encoding="utf-8"?>
-<ds:datastoreItem xmlns:ds="http://schemas.openxmlformats.org/officeDocument/2006/customXml" ds:itemID="{281349D3-8D0D-4872-88A6-6D88D35141AD}">
+<ds:datastoreItem xmlns:ds="http://schemas.openxmlformats.org/officeDocument/2006/customXml" ds:itemID="{D08F4098-A0F8-427E-B348-20F9C50210F5}">
   <ds:schemaRefs>
     <ds:schemaRef ds:uri="http://schemas.openxmlformats.org/officeDocument/2006/bibliography"/>
   </ds:schemaRefs>

</xml_diff>

<commit_message>
new: add blocking/unblocking users function for admin
</commit_message>
<xml_diff>
--- a/Mike_Sivak_KP_zadanie_POIT_2021.docx
+++ b/Mike_Sivak_KP_zadanie_POIT_2021.docx
@@ -394,6 +394,7 @@
         <w:rPr>
           <w:b/>
           <w:bCs/>
+          <w:lang w:val="en-US"/>
         </w:rPr>
       </w:pPr>
       <w:r>
@@ -528,18 +529,18 @@
           <w:numId w:val="16"/>
         </w:numPr>
         <w:rPr>
-          <w:highlight w:val="yellow"/>
-        </w:rPr>
-      </w:pPr>
-      <w:r>
-        <w:rPr>
-          <w:highlight w:val="yellow"/>
+          <w:highlight w:val="cyan"/>
+        </w:rPr>
+      </w:pPr>
+      <w:r>
+        <w:rPr>
+          <w:highlight w:val="cyan"/>
         </w:rPr>
         <w:t xml:space="preserve">обеспечивать </w:t>
       </w:r>
       <w:r>
         <w:rPr>
-          <w:highlight w:val="yellow"/>
+          <w:highlight w:val="cyan"/>
         </w:rPr>
         <w:t>поиск водителей для поездки;</w:t>
       </w:r>
@@ -570,15 +571,7 @@
         <w:rPr>
           <w:highlight w:val="cyan"/>
         </w:rPr>
-        <w:t>ть создание объявлений в качестве вод</w:t>
-      </w:r>
-      <w:bookmarkStart w:id="0" w:name="_GoBack"/>
-      <w:bookmarkEnd w:id="0"/>
-      <w:r>
-        <w:rPr>
-          <w:highlight w:val="cyan"/>
-        </w:rPr>
-        <w:t>ителя;</w:t>
+        <w:t>ть создание объявлений в качестве водителя;</w:t>
       </w:r>
     </w:p>
     <w:p>
@@ -657,6 +650,8 @@
         </w:rPr>
         <w:t xml:space="preserve"> пользователей;</w:t>
       </w:r>
+      <w:bookmarkStart w:id="0" w:name="_GoBack"/>
+      <w:bookmarkEnd w:id="0"/>
     </w:p>
     <w:p>
       <w:pPr>
@@ -733,48 +728,48 @@
           <w:numId w:val="16"/>
         </w:numPr>
         <w:rPr>
-          <w:highlight w:val="green"/>
+          <w:highlight w:val="cyan"/>
         </w:rPr>
       </w:pPr>
       <w:r>
         <w:rPr>
           <w:szCs w:val="28"/>
-          <w:highlight w:val="green"/>
+          <w:highlight w:val="cyan"/>
         </w:rPr>
         <w:t xml:space="preserve">позволять </w:t>
       </w:r>
       <w:r>
         <w:rPr>
           <w:szCs w:val="28"/>
-          <w:highlight w:val="green"/>
+          <w:highlight w:val="cyan"/>
         </w:rPr>
         <w:t>администратор</w:t>
       </w:r>
       <w:r>
         <w:rPr>
           <w:szCs w:val="28"/>
-          <w:highlight w:val="green"/>
+          <w:highlight w:val="cyan"/>
         </w:rPr>
         <w:t xml:space="preserve">у </w:t>
       </w:r>
       <w:r>
         <w:rPr>
           <w:szCs w:val="28"/>
-          <w:highlight w:val="green"/>
+          <w:highlight w:val="cyan"/>
         </w:rPr>
         <w:t>блокировать</w:t>
       </w:r>
       <w:r>
         <w:rPr>
           <w:szCs w:val="28"/>
-          <w:highlight w:val="green"/>
+          <w:highlight w:val="cyan"/>
         </w:rPr>
         <w:t xml:space="preserve"> и разблокировать</w:t>
       </w:r>
       <w:r>
         <w:rPr>
           <w:szCs w:val="28"/>
-          <w:highlight w:val="green"/>
+          <w:highlight w:val="cyan"/>
         </w:rPr>
         <w:t xml:space="preserve"> пользователей;</w:t>
       </w:r>
@@ -786,41 +781,41 @@
           <w:numId w:val="16"/>
         </w:numPr>
         <w:rPr>
-          <w:highlight w:val="green"/>
+          <w:highlight w:val="cyan"/>
         </w:rPr>
       </w:pPr>
       <w:r>
         <w:rPr>
           <w:szCs w:val="28"/>
-          <w:highlight w:val="green"/>
+          <w:highlight w:val="cyan"/>
         </w:rPr>
         <w:t xml:space="preserve">позволять </w:t>
       </w:r>
       <w:r>
         <w:rPr>
           <w:szCs w:val="28"/>
-          <w:highlight w:val="green"/>
+          <w:highlight w:val="cyan"/>
         </w:rPr>
         <w:t>ад</w:t>
       </w:r>
       <w:r>
         <w:rPr>
           <w:szCs w:val="28"/>
-          <w:highlight w:val="green"/>
+          <w:highlight w:val="cyan"/>
         </w:rPr>
         <w:t xml:space="preserve">министратору </w:t>
       </w:r>
       <w:r>
         <w:rPr>
           <w:szCs w:val="28"/>
-          <w:highlight w:val="green"/>
+          <w:highlight w:val="cyan"/>
         </w:rPr>
         <w:t>просматр</w:t>
       </w:r>
       <w:r>
         <w:rPr>
           <w:szCs w:val="28"/>
-          <w:highlight w:val="green"/>
+          <w:highlight w:val="cyan"/>
         </w:rPr>
         <w:t>ивать список всех пользователей.</w:t>
       </w:r>
@@ -5130,7 +5125,7 @@
 </file>
 
 <file path=customXml/itemProps1.xml><?xml version="1.0" encoding="utf-8"?>
-<ds:datastoreItem xmlns:ds="http://schemas.openxmlformats.org/officeDocument/2006/customXml" ds:itemID="{D08F4098-A0F8-427E-B348-20F9C50210F5}">
+<ds:datastoreItem xmlns:ds="http://schemas.openxmlformats.org/officeDocument/2006/customXml" ds:itemID="{396A07AB-B9CD-4132-B9DB-860ACFC7B735}">
   <ds:schemaRefs>
     <ds:schemaRef ds:uri="http://schemas.openxmlformats.org/officeDocument/2006/bibliography"/>
   </ds:schemaRefs>

</xml_diff>